<commit_message>
Tarea 1.3 + archivos
</commit_message>
<xml_diff>
--- a/practica 3/Cuaderno de Bitácora.docx
+++ b/practica 3/Cuaderno de Bitácora.docx
@@ -59,16 +59,22 @@
           <w:rFonts w:eastAsia="Times New Roman"/>
           <w:lang w:val="es-ES" w:eastAsia="en-GB"/>
         </w:rPr>
-        <w:t>10</w:t>
+        <w:t>3</w:t>
       </w:r>
       <w:r>
         <w:rPr>
           <w:rFonts w:eastAsia="Times New Roman"/>
           <w:lang w:val="es-ES" w:eastAsia="en-GB"/>
         </w:rPr>
+        <w:t>0</w:t>
+      </w:r>
+      <w:r>
+        <w:rPr>
+          <w:rFonts w:eastAsia="Times New Roman"/>
+          <w:lang w:val="es-ES" w:eastAsia="en-GB"/>
+        </w:rPr>
         <w:t xml:space="preserve"> </w:t>
       </w:r>
-      <w:proofErr w:type="gramStart"/>
       <w:r>
         <w:rPr>
           <w:rFonts w:eastAsia="Times New Roman"/>
@@ -97,7 +103,6 @@
         </w:rPr>
         <w:t>-</w:t>
       </w:r>
-      <w:proofErr w:type="gramEnd"/>
     </w:p>
     <w:p>
       <w:pPr>
@@ -140,51 +145,213 @@
         <w:rPr>
           <w:lang w:val="es-ES" w:eastAsia="en-GB"/>
         </w:rPr>
-        <w:t xml:space="preserve"> la API de </w:t>
-      </w:r>
-      <w:proofErr w:type="spellStart"/>
-      <w:r>
-        <w:rPr>
-          <w:lang w:val="es-ES" w:eastAsia="en-GB"/>
-        </w:rPr>
-        <w:t>OpenMP</w:t>
-      </w:r>
-      <w:proofErr w:type="spellEnd"/>
-      <w:r>
-        <w:rPr>
+        <w:t xml:space="preserve"> la API de OpenMP </w:t>
+      </w:r>
+      <w:r>
+        <w:rPr>
+          <w:lang w:val="es-ES" w:eastAsia="en-GB"/>
+        </w:rPr>
+        <w:t>requerida en</w:t>
+      </w:r>
+      <w:r>
+        <w:rPr>
+          <w:lang w:val="es-ES" w:eastAsia="en-GB"/>
+        </w:rPr>
+        <w:t xml:space="preserve"> la tarea 1.1, César se encargó del apartado 1.2. Ambas tareas han sido </w:t>
+      </w:r>
+      <w:r>
+        <w:rPr>
+          <w:lang w:val="es-ES" w:eastAsia="en-GB"/>
+        </w:rPr>
+        <w:t>finalizadas</w:t>
+      </w:r>
+      <w:r>
+        <w:rPr>
+          <w:lang w:val="es-ES" w:eastAsia="en-GB"/>
+        </w:rPr>
+        <w:t xml:space="preserve"> durante la clase.</w:t>
+      </w:r>
+      <w:r>
+        <w:rPr>
+          <w:lang w:val="es-ES" w:eastAsia="en-GB"/>
+        </w:rPr>
+        <w:t xml:space="preserve"> También se ha acordado continuar el 1.3 conjuntamente en la siguiente sesión.</w:t>
+      </w:r>
+    </w:p>
+    <w:p>
+      <w:pPr>
+        <w:pStyle w:val="Sutitulos"/>
+        <w:jc w:val="center"/>
+        <w:rPr>
+          <w:rFonts w:eastAsia="Times New Roman"/>
+          <w:lang w:val="es-ES" w:eastAsia="en-GB"/>
+        </w:rPr>
+      </w:pPr>
+      <w:r>
+        <w:rPr>
+          <w:rFonts w:eastAsia="Times New Roman"/>
+          <w:lang w:val="es-ES" w:eastAsia="en-GB"/>
+        </w:rPr>
+        <w:t xml:space="preserve">-  </w:t>
+      </w:r>
+      <w:r>
+        <w:rPr>
+          <w:rFonts w:eastAsia="Times New Roman"/>
+          <w:lang w:val="es-ES" w:eastAsia="en-GB"/>
+        </w:rPr>
+        <w:t>6</w:t>
+      </w:r>
+      <w:r>
+        <w:rPr>
+          <w:rFonts w:eastAsia="Times New Roman"/>
           <w:lang w:val="es-ES" w:eastAsia="en-GB"/>
         </w:rPr>
         <w:t xml:space="preserve"> </w:t>
       </w:r>
       <w:r>
         <w:rPr>
-          <w:lang w:val="es-ES" w:eastAsia="en-GB"/>
-        </w:rPr>
-        <w:t>requerida en</w:t>
-      </w:r>
-      <w:r>
-        <w:rPr>
-          <w:lang w:val="es-ES" w:eastAsia="en-GB"/>
-        </w:rPr>
-        <w:t xml:space="preserve"> la tarea 1.1, César se encargó del apartado 1.2. Ambas tareas han sido </w:t>
-      </w:r>
-      <w:r>
-        <w:rPr>
-          <w:lang w:val="es-ES" w:eastAsia="en-GB"/>
-        </w:rPr>
-        <w:t>finalizadas</w:t>
-      </w:r>
-      <w:r>
-        <w:rPr>
-          <w:lang w:val="es-ES" w:eastAsia="en-GB"/>
-        </w:rPr>
-        <w:t xml:space="preserve"> durante la clase.</w:t>
-      </w:r>
-      <w:r>
-        <w:rPr>
-          <w:lang w:val="es-ES" w:eastAsia="en-GB"/>
-        </w:rPr>
-        <w:t xml:space="preserve"> También se ha acordado continuar el 1.3 conjuntamente en la siguiente sesión.</w:t>
+          <w:rFonts w:eastAsia="Times New Roman"/>
+          <w:lang w:val="es-ES" w:eastAsia="en-GB"/>
+        </w:rPr>
+        <w:t>NOVIEMBRE</w:t>
+      </w:r>
+      <w:r>
+        <w:rPr>
+          <w:rFonts w:eastAsia="Times New Roman"/>
+          <w:lang w:val="es-ES" w:eastAsia="en-GB"/>
+        </w:rPr>
+        <w:t xml:space="preserve">  -</w:t>
+      </w:r>
+    </w:p>
+    <w:p>
+      <w:pPr>
+        <w:jc w:val="both"/>
+        <w:rPr>
+          <w:lang w:val="es-ES" w:eastAsia="en-GB"/>
+        </w:rPr>
+      </w:pPr>
+      <w:r>
+        <w:rPr>
+          <w:lang w:val="es-ES" w:eastAsia="en-GB"/>
+        </w:rPr>
+        <w:t xml:space="preserve">En </w:t>
+      </w:r>
+      <w:r>
+        <w:rPr>
+          <w:lang w:val="es-ES" w:eastAsia="en-GB"/>
+        </w:rPr>
+        <w:t>esta sesión, tras realizar el examen de la práctica anterior, el grupo se encargó de</w:t>
+      </w:r>
+      <w:r>
+        <w:rPr>
+          <w:lang w:val="es-ES" w:eastAsia="en-GB"/>
+        </w:rPr>
+        <w:t xml:space="preserve"> iniciar </w:t>
+      </w:r>
+      <w:r>
+        <w:rPr>
+          <w:lang w:val="es-ES" w:eastAsia="en-GB"/>
+        </w:rPr>
+        <w:t>el desarrollo del código de la tarea 1.3</w:t>
+      </w:r>
+      <w:r>
+        <w:rPr>
+          <w:lang w:val="es-ES" w:eastAsia="en-GB"/>
+        </w:rPr>
+        <w:t xml:space="preserve">. Este código se </w:t>
+      </w:r>
+      <w:r>
+        <w:rPr>
+          <w:lang w:val="es-ES" w:eastAsia="en-GB"/>
+        </w:rPr>
+        <w:t>traerá</w:t>
+      </w:r>
+      <w:r>
+        <w:rPr>
+          <w:lang w:val="es-ES" w:eastAsia="en-GB"/>
+        </w:rPr>
+        <w:t xml:space="preserve"> realizado para la próxima sesión.</w:t>
+      </w:r>
+    </w:p>
+    <w:p>
+      <w:pPr>
+        <w:pStyle w:val="Sutitulos"/>
+        <w:jc w:val="center"/>
+        <w:rPr>
+          <w:rFonts w:eastAsia="Times New Roman"/>
+          <w:lang w:val="es-ES" w:eastAsia="en-GB"/>
+        </w:rPr>
+      </w:pPr>
+      <w:r>
+        <w:rPr>
+          <w:rFonts w:eastAsia="Times New Roman"/>
+          <w:lang w:val="es-ES" w:eastAsia="en-GB"/>
+        </w:rPr>
+        <w:t xml:space="preserve">-  </w:t>
+      </w:r>
+      <w:r>
+        <w:rPr>
+          <w:rFonts w:eastAsia="Times New Roman"/>
+          <w:lang w:val="es-ES" w:eastAsia="en-GB"/>
+        </w:rPr>
+        <w:t>13</w:t>
+      </w:r>
+      <w:r>
+        <w:rPr>
+          <w:rFonts w:eastAsia="Times New Roman"/>
+          <w:lang w:val="es-ES" w:eastAsia="en-GB"/>
+        </w:rPr>
+        <w:t xml:space="preserve"> NOVIEMBRE  -</w:t>
+      </w:r>
+    </w:p>
+    <w:p>
+      <w:pPr>
+        <w:jc w:val="both"/>
+        <w:rPr>
+          <w:lang w:val="es-ES" w:eastAsia="en-GB"/>
+        </w:rPr>
+      </w:pPr>
+      <w:r>
+        <w:rPr>
+          <w:lang w:val="es-ES" w:eastAsia="en-GB"/>
+        </w:rPr>
+        <w:t xml:space="preserve">En la sesión de esta semana, se ha traído implementado el código requerido en la tarea 1.3, como se acordó la semana anterior. Por una </w:t>
+      </w:r>
+      <w:r>
+        <w:rPr>
+          <w:lang w:val="es-ES" w:eastAsia="en-GB"/>
+        </w:rPr>
+        <w:t>parte,</w:t>
+      </w:r>
+      <w:r>
+        <w:rPr>
+          <w:lang w:val="es-ES" w:eastAsia="en-GB"/>
+        </w:rPr>
+        <w:t xml:space="preserve"> César se ha encargado de modificar el código para satisfacer los requerimientos de los siguientes apartados de la tarea y ha terminado la 1.3.</w:t>
+      </w:r>
+      <w:r>
+        <w:rPr>
+          <w:lang w:val="es-ES" w:eastAsia="en-GB"/>
+        </w:rPr>
+        <w:t xml:space="preserve"> Mientras</w:t>
+      </w:r>
+      <w:r>
+        <w:rPr>
+          <w:lang w:val="es-ES" w:eastAsia="en-GB"/>
+        </w:rPr>
+        <w:t>,</w:t>
+      </w:r>
+      <w:r>
+        <w:rPr>
+          <w:lang w:val="es-ES" w:eastAsia="en-GB"/>
+        </w:rPr>
+        <w:t xml:space="preserve"> Lucas ha realizado las tareas 2.1 y 2.2, dando por concluida la práctica.</w:t>
+      </w:r>
+      <w:r>
+        <w:rPr>
+          <w:lang w:val="es-ES" w:eastAsia="en-GB"/>
+        </w:rPr>
+        <w:t xml:space="preserve"> La presentación se ha acordado realizarla conjuntamente a lo largo de esta semana.</w:t>
       </w:r>
     </w:p>
     <w:sectPr>

</xml_diff>